<commit_message>
Separated code in a more logical way into files, following naming-convention now, fixed small bug concerning actualization and added legend and formatting to report/graphs.
</commit_message>
<xml_diff>
--- a/report.docx
+++ b/report.docx
@@ -20,7 +20,7 @@
         <w:pStyle w:val="ListNumber"/>
       </w:pPr>
       <w:r>
-        <w:t>Sascha Lill 95: 140.0</w:t>
+        <w:t>Sascha Lill 95: 148.0</w:t>
         <w:br/>
       </w:r>
     </w:p>
@@ -38,7 +38,7 @@
         <w:pStyle w:val="ListNumber"/>
       </w:pPr>
       <w:r>
-        <w:t>EmmaBrink: 107.0</w:t>
+        <w:t>EmmaBrink: 105.0</w:t>
         <w:br/>
       </w:r>
     </w:p>
@@ -47,7 +47,7 @@
         <w:pStyle w:val="ListNumber"/>
       </w:pPr>
       <w:r>
-        <w:t>Zornsches Lemma: 88.0</w:t>
+        <w:t>Zornsches Lemma: 87.0</w:t>
         <w:br/>
       </w:r>
     </w:p>
@@ -92,7 +92,7 @@
         <w:pStyle w:val="ListNumber"/>
       </w:pPr>
       <w:r>
-        <w:t>Matheoldie: 34.0</w:t>
+        <w:t>Matthias Zipper: 31.0</w:t>
         <w:br/>
       </w:r>
     </w:p>
@@ -101,7 +101,7 @@
         <w:pStyle w:val="ListNumber"/>
       </w:pPr>
       <w:r>
-        <w:t>Matthias Zipper: 28.0</w:t>
+        <w:t>Matheoldie: 29.0</w:t>
         <w:br/>
       </w:r>
     </w:p>
@@ -119,7 +119,7 @@
         <w:pStyle w:val="ListNumber"/>
       </w:pPr>
       <w:r>
-        <w:t>Claudia4: 19.0</w:t>
+        <w:t>Claudia4: 20.0</w:t>
         <w:br/>
       </w:r>
     </w:p>
@@ -348,7 +348,7 @@
         <w:pStyle w:val="ListBullet"/>
       </w:pPr>
       <w:r>
-        <w:t>Jürgen-Michael Glubrecht: 5.0</w:t>
+        <w:t>Zornsches Lemma: 6.0</w:t>
       </w:r>
     </w:p>
     <w:p>
@@ -356,7 +356,7 @@
         <w:pStyle w:val="ListBullet"/>
       </w:pPr>
       <w:r>
-        <w:t>Zornsches Lemma: 5.0</w:t>
+        <w:t>Jürgen-Michael Glubrecht: 5.0</w:t>
       </w:r>
     </w:p>
     <w:p>
@@ -398,7 +398,7 @@
         <w:pStyle w:val="ListBullet"/>
       </w:pPr>
       <w:r>
-        <w:t>EmmaBrink: 107.0</w:t>
+        <w:t>EmmaBrink: 105.0</w:t>
       </w:r>
     </w:p>
     <w:p>
@@ -414,7 +414,7 @@
         <w:pStyle w:val="ListBullet"/>
       </w:pPr>
       <w:r>
-        <w:t>Zornsches Lemma: 70.0</w:t>
+        <w:t>Zornsches Lemma: 71.0</w:t>
       </w:r>
     </w:p>
     <w:p>
@@ -438,7 +438,7 @@
         <w:pStyle w:val="ListBullet"/>
       </w:pPr>
       <w:r>
-        <w:t>Matheoldie: 34.0</w:t>
+        <w:t>Matheoldie: 29.0</w:t>
       </w:r>
     </w:p>
     <w:p>
@@ -454,7 +454,7 @@
         <w:pStyle w:val="ListBullet"/>
       </w:pPr>
       <w:r>
-        <w:t>Claudia4: 17.0</w:t>
+        <w:t>Claudia4: 18.0</w:t>
       </w:r>
     </w:p>
     <w:p>
@@ -512,7 +512,7 @@
         <w:pStyle w:val="ListBullet"/>
       </w:pPr>
       <w:r>
-        <w:t>Sascha Lill 95: 137.0</w:t>
+        <w:t>Sascha Lill 95: 145.0</w:t>
       </w:r>
     </w:p>
     <w:p>
@@ -528,7 +528,7 @@
         <w:pStyle w:val="ListBullet"/>
       </w:pPr>
       <w:r>
-        <w:t>Matthias Zipper: 12.0</w:t>
+        <w:t>Matthias Zipper: 15.0</w:t>
       </w:r>
     </w:p>
     <w:p>

</xml_diff>